<commit_message>
practice and p1 and revison notes changes
</commit_message>
<xml_diff>
--- a/🔥 PYTHON CORE REVISION NOTES.docx
+++ b/🔥 PYTHON CORE REVISION NOTES.docx
@@ -249,8 +249,13 @@
       </w:r>
     </w:p>
     <w:p>
-      <w:r>
-        <w:t>user_name = "ash"</w:t>
+      <w:proofErr w:type="spellStart"/>
+      <w:r>
+        <w:t>user_name</w:t>
+      </w:r>
+      <w:proofErr w:type="spellEnd"/>
+      <w:r>
+        <w:t xml:space="preserve"> = "ash"</w:t>
       </w:r>
     </w:p>
     <w:p>
@@ -589,8 +594,13 @@
       </w:r>
     </w:p>
     <w:p>
-      <w:r>
-        <w:t>is_valid = True</w:t>
+      <w:proofErr w:type="spellStart"/>
+      <w:r>
+        <w:t>is_valid</w:t>
+      </w:r>
+      <w:proofErr w:type="spellEnd"/>
+      <w:r>
+        <w:t xml:space="preserve"> = True</w:t>
       </w:r>
     </w:p>
     <w:p>
@@ -630,23 +640,43 @@
       </w:r>
     </w:p>
     <w:p>
-      <w:r>
-        <w:t>int("10")</w:t>
-      </w:r>
-    </w:p>
-    <w:p>
-      <w:r>
-        <w:t>str(100)</w:t>
-      </w:r>
-    </w:p>
-    <w:p>
-      <w:r>
-        <w:t>float(5)</w:t>
-      </w:r>
-    </w:p>
-    <w:p>
-      <w:r>
-        <w:t>bool(0)   # False</w:t>
+      <w:proofErr w:type="gramStart"/>
+      <w:r>
+        <w:t>int(</w:t>
+      </w:r>
+      <w:proofErr w:type="gramEnd"/>
+      <w:r>
+        <w:t>"10")</w:t>
+      </w:r>
+    </w:p>
+    <w:p>
+      <w:proofErr w:type="gramStart"/>
+      <w:r>
+        <w:t>str(</w:t>
+      </w:r>
+      <w:proofErr w:type="gramEnd"/>
+      <w:r>
+        <w:t>100)</w:t>
+      </w:r>
+    </w:p>
+    <w:p>
+      <w:proofErr w:type="gramStart"/>
+      <w:r>
+        <w:t>float(</w:t>
+      </w:r>
+      <w:proofErr w:type="gramEnd"/>
+      <w:r>
+        <w:t>5)</w:t>
+      </w:r>
+    </w:p>
+    <w:p>
+      <w:proofErr w:type="gramStart"/>
+      <w:r>
+        <w:t>bool(</w:t>
+      </w:r>
+      <w:proofErr w:type="gramEnd"/>
+      <w:r>
+        <w:t>0)   # False</w:t>
       </w:r>
     </w:p>
     <w:p>
@@ -676,12 +706,33 @@
           <w:b/>
           <w:bCs/>
         </w:rPr>
-        <w:t>️ Truthy &amp; Falsy (VERY IMPORTANT)</w:t>
-      </w:r>
-    </w:p>
-    <w:p>
-      <w:r>
-        <w:t>Falsy values:</w:t>
+        <w:t xml:space="preserve">️ Truthy &amp; </w:t>
+      </w:r>
+      <w:proofErr w:type="spellStart"/>
+      <w:r>
+        <w:rPr>
+          <w:b/>
+          <w:bCs/>
+        </w:rPr>
+        <w:t>Falsy</w:t>
+      </w:r>
+      <w:proofErr w:type="spellEnd"/>
+      <w:r>
+        <w:rPr>
+          <w:b/>
+          <w:bCs/>
+        </w:rPr>
+        <w:t xml:space="preserve"> (VERY IMPORTANT)</w:t>
+      </w:r>
+    </w:p>
+    <w:p>
+      <w:proofErr w:type="spellStart"/>
+      <w:r>
+        <w:t>Falsy</w:t>
+      </w:r>
+      <w:proofErr w:type="spellEnd"/>
+      <w:r>
+        <w:t xml:space="preserve"> values:</w:t>
       </w:r>
     </w:p>
     <w:p>
@@ -779,8 +830,13 @@
       </w:r>
     </w:p>
     <w:p>
-      <w:r>
-        <w:t>elif age &gt; 12:</w:t>
+      <w:proofErr w:type="spellStart"/>
+      <w:r>
+        <w:t>elif</w:t>
+      </w:r>
+      <w:proofErr w:type="spellEnd"/>
+      <w:r>
+        <w:t xml:space="preserve"> age &gt; 12:</w:t>
       </w:r>
     </w:p>
     <w:p>
@@ -897,23 +953,63 @@
     </w:p>
     <w:p>
       <w:r>
-        <w:t>for i in range(5):</w:t>
+        <w:t xml:space="preserve">for </w:t>
+      </w:r>
+      <w:proofErr w:type="spellStart"/>
+      <w:r>
+        <w:t>i</w:t>
+      </w:r>
+      <w:proofErr w:type="spellEnd"/>
+      <w:r>
+        <w:t xml:space="preserve"> in </w:t>
+      </w:r>
+      <w:proofErr w:type="gramStart"/>
+      <w:r>
+        <w:t>range(</w:t>
+      </w:r>
+      <w:proofErr w:type="gramEnd"/>
+      <w:r>
+        <w:t>5):</w:t>
       </w:r>
     </w:p>
     <w:p>
       <w:r>
         <w:lastRenderedPageBreak/>
-        <w:t xml:space="preserve">    print(i)</w:t>
-      </w:r>
-    </w:p>
-    <w:p>
-      <w:r>
-        <w:t>for ch in "python":</w:t>
-      </w:r>
-    </w:p>
-    <w:p>
-      <w:r>
-        <w:t xml:space="preserve">    print(ch)</w:t>
+        <w:t xml:space="preserve">    print(</w:t>
+      </w:r>
+      <w:proofErr w:type="spellStart"/>
+      <w:r>
+        <w:t>i</w:t>
+      </w:r>
+      <w:proofErr w:type="spellEnd"/>
+      <w:r>
+        <w:t>)</w:t>
+      </w:r>
+    </w:p>
+    <w:p>
+      <w:r>
+        <w:t xml:space="preserve">for </w:t>
+      </w:r>
+      <w:proofErr w:type="spellStart"/>
+      <w:r>
+        <w:t>ch</w:t>
+      </w:r>
+      <w:proofErr w:type="spellEnd"/>
+      <w:r>
+        <w:t xml:space="preserve"> in "python":</w:t>
+      </w:r>
+    </w:p>
+    <w:p>
+      <w:r>
+        <w:t xml:space="preserve">    print(</w:t>
+      </w:r>
+      <w:proofErr w:type="spellStart"/>
+      <w:r>
+        <w:t>ch</w:t>
+      </w:r>
+      <w:proofErr w:type="spellEnd"/>
+      <w:r>
+        <w:t>)</w:t>
       </w:r>
     </w:p>
     <w:p>
@@ -970,23 +1066,52 @@
       </w:r>
     </w:p>
     <w:p>
-      <w:r>
-        <w:t>i = 0</w:t>
-      </w:r>
-    </w:p>
-    <w:p>
-      <w:r>
-        <w:t>while i &lt; 5:</w:t>
-      </w:r>
-    </w:p>
-    <w:p>
-      <w:r>
-        <w:t xml:space="preserve">    print(i)</w:t>
-      </w:r>
-    </w:p>
-    <w:p>
-      <w:r>
-        <w:t xml:space="preserve">    i += 1</w:t>
+      <w:proofErr w:type="spellStart"/>
+      <w:r>
+        <w:t>i</w:t>
+      </w:r>
+      <w:proofErr w:type="spellEnd"/>
+      <w:r>
+        <w:t xml:space="preserve"> = 0</w:t>
+      </w:r>
+    </w:p>
+    <w:p>
+      <w:r>
+        <w:t xml:space="preserve">while </w:t>
+      </w:r>
+      <w:proofErr w:type="spellStart"/>
+      <w:r>
+        <w:t>i</w:t>
+      </w:r>
+      <w:proofErr w:type="spellEnd"/>
+      <w:r>
+        <w:t xml:space="preserve"> &lt; 5:</w:t>
+      </w:r>
+    </w:p>
+    <w:p>
+      <w:r>
+        <w:t xml:space="preserve">    print(</w:t>
+      </w:r>
+      <w:proofErr w:type="spellStart"/>
+      <w:r>
+        <w:t>i</w:t>
+      </w:r>
+      <w:proofErr w:type="spellEnd"/>
+      <w:r>
+        <w:t>)</w:t>
+      </w:r>
+    </w:p>
+    <w:p>
+      <w:r>
+        <w:t xml:space="preserve">    </w:t>
+      </w:r>
+      <w:proofErr w:type="spellStart"/>
+      <w:r>
+        <w:t>i</w:t>
+      </w:r>
+      <w:proofErr w:type="spellEnd"/>
+      <w:r>
+        <w:t xml:space="preserve"> += 1</w:t>
       </w:r>
     </w:p>
     <w:p>
@@ -1241,7 +1366,15 @@
     </w:p>
     <w:p>
       <w:r>
-        <w:t>def add(a, b):</w:t>
+        <w:t xml:space="preserve">def </w:t>
+      </w:r>
+      <w:proofErr w:type="gramStart"/>
+      <w:r>
+        <w:t>add(</w:t>
+      </w:r>
+      <w:proofErr w:type="gramEnd"/>
+      <w:r>
+        <w:t>a, b):</w:t>
       </w:r>
     </w:p>
     <w:p>
@@ -1291,7 +1424,23 @@
           <w:b/>
           <w:bCs/>
         </w:rPr>
-        <w:t> # Defualt argument always mentioned while defining function</w:t>
+        <w:t xml:space="preserve"> # </w:t>
+      </w:r>
+      <w:proofErr w:type="spellStart"/>
+      <w:r>
+        <w:rPr>
+          <w:b/>
+          <w:bCs/>
+        </w:rPr>
+        <w:t>Defualt</w:t>
+      </w:r>
+      <w:proofErr w:type="spellEnd"/>
+      <w:r>
+        <w:rPr>
+          <w:b/>
+          <w:bCs/>
+        </w:rPr>
+        <w:t xml:space="preserve"> argument always mentioned while defining function</w:t>
       </w:r>
     </w:p>
     <w:p>
@@ -1301,7 +1450,15 @@
     </w:p>
     <w:p>
       <w:r>
-        <w:t xml:space="preserve">    print("Hello", name)</w:t>
+        <w:t xml:space="preserve">    </w:t>
+      </w:r>
+      <w:proofErr w:type="gramStart"/>
+      <w:r>
+        <w:t>print(</w:t>
+      </w:r>
+      <w:proofErr w:type="gramEnd"/>
+      <w:r>
+        <w:t>"Hello", name)</w:t>
       </w:r>
     </w:p>
     <w:p>
@@ -1384,7 +1541,39 @@
           <w:b/>
           <w:bCs/>
         </w:rPr>
-        <w:t>️ *args &amp; **kwargs (INTERVIEW FAVORITE)</w:t>
+        <w:t>️ *</w:t>
+      </w:r>
+      <w:proofErr w:type="spellStart"/>
+      <w:r>
+        <w:rPr>
+          <w:b/>
+          <w:bCs/>
+        </w:rPr>
+        <w:t>args</w:t>
+      </w:r>
+      <w:proofErr w:type="spellEnd"/>
+      <w:r>
+        <w:rPr>
+          <w:b/>
+          <w:bCs/>
+        </w:rPr>
+        <w:t xml:space="preserve"> &amp; **</w:t>
+      </w:r>
+      <w:proofErr w:type="spellStart"/>
+      <w:r>
+        <w:rPr>
+          <w:b/>
+          <w:bCs/>
+        </w:rPr>
+        <w:t>kwargs</w:t>
+      </w:r>
+      <w:proofErr w:type="spellEnd"/>
+      <w:r>
+        <w:rPr>
+          <w:b/>
+          <w:bCs/>
+        </w:rPr>
+        <w:t xml:space="preserve"> (INTERVIEW FAVORITE)</w:t>
       </w:r>
       <w:r>
         <w:rPr>
@@ -1442,8 +1631,15 @@
               <w:cnfStyle w:val="100000000000" w:firstRow="1" w:lastRow="0" w:firstColumn="0" w:lastColumn="0" w:oddVBand="0" w:evenVBand="0" w:oddHBand="0" w:evenHBand="0" w:firstRowFirstColumn="0" w:firstRowLastColumn="0" w:lastRowFirstColumn="0" w:lastRowLastColumn="0"/>
             </w:pPr>
             <w:r>
-              <w:t>*args</w:t>
+              <w:t>*</w:t>
             </w:r>
+            <w:proofErr w:type="spellStart"/>
+            <w:proofErr w:type="gramStart"/>
+            <w:r>
+              <w:t>args</w:t>
+            </w:r>
+            <w:proofErr w:type="spellEnd"/>
+            <w:proofErr w:type="gramEnd"/>
           </w:p>
         </w:tc>
         <w:tc>
@@ -1460,8 +1656,13 @@
               <w:cnfStyle w:val="100000000000" w:firstRow="1" w:lastRow="0" w:firstColumn="0" w:lastColumn="0" w:oddVBand="0" w:evenVBand="0" w:oddHBand="0" w:evenHBand="0" w:firstRowFirstColumn="0" w:firstRowLastColumn="0" w:lastRowFirstColumn="0" w:lastRowLastColumn="0"/>
             </w:pPr>
             <w:r>
-              <w:t>**kwargs</w:t>
+              <w:t>**</w:t>
             </w:r>
+            <w:proofErr w:type="spellStart"/>
+            <w:r>
+              <w:t>kwargs</w:t>
+            </w:r>
+            <w:proofErr w:type="spellEnd"/>
           </w:p>
         </w:tc>
       </w:tr>
@@ -1775,13 +1976,39 @@
           <w:b/>
           <w:bCs/>
         </w:rPr>
-        <w:t>*args :</w:t>
-      </w:r>
+        <w:t>*</w:t>
+      </w:r>
+      <w:proofErr w:type="spellStart"/>
+      <w:proofErr w:type="gramStart"/>
+      <w:r>
+        <w:rPr>
+          <w:b/>
+          <w:bCs/>
+        </w:rPr>
+        <w:t>args</w:t>
+      </w:r>
+      <w:proofErr w:type="spellEnd"/>
+      <w:r>
+        <w:rPr>
+          <w:b/>
+          <w:bCs/>
+        </w:rPr>
+        <w:t xml:space="preserve"> :</w:t>
+      </w:r>
+      <w:proofErr w:type="gramEnd"/>
       <w:r>
         <w:t xml:space="preserve">              </w:t>
       </w:r>
       <w:r>
-        <w:t>def total(*nums):</w:t>
+        <w:t>def total(*</w:t>
+      </w:r>
+      <w:proofErr w:type="spellStart"/>
+      <w:r>
+        <w:t>nums</w:t>
+      </w:r>
+      <w:proofErr w:type="spellEnd"/>
+      <w:r>
+        <w:t>):</w:t>
       </w:r>
     </w:p>
     <w:p>
@@ -1792,16 +2019,40 @@
         <w:t xml:space="preserve">                               </w:t>
       </w:r>
       <w:r>
-        <w:t>return sum(nums)</w:t>
-      </w:r>
-    </w:p>
-    <w:p>
-      <w:r>
-        <w:rPr>
-          <w:b/>
-          <w:bCs/>
-        </w:rPr>
-        <w:t xml:space="preserve">**kwargs: </w:t>
+        <w:t>return sum(</w:t>
+      </w:r>
+      <w:proofErr w:type="spellStart"/>
+      <w:r>
+        <w:t>nums</w:t>
+      </w:r>
+      <w:proofErr w:type="spellEnd"/>
+      <w:r>
+        <w:t>)</w:t>
+      </w:r>
+    </w:p>
+    <w:p>
+      <w:r>
+        <w:rPr>
+          <w:b/>
+          <w:bCs/>
+        </w:rPr>
+        <w:t>**</w:t>
+      </w:r>
+      <w:proofErr w:type="spellStart"/>
+      <w:r>
+        <w:rPr>
+          <w:b/>
+          <w:bCs/>
+        </w:rPr>
+        <w:t>kwargs</w:t>
+      </w:r>
+      <w:proofErr w:type="spellEnd"/>
+      <w:r>
+        <w:rPr>
+          <w:b/>
+          <w:bCs/>
+        </w:rPr>
+        <w:t xml:space="preserve">: </w:t>
       </w:r>
       <w:r>
         <w:t xml:space="preserve">      </w:t>
@@ -1886,7 +2137,15 @@
     </w:p>
     <w:p>
       <w:r>
-        <w:t>lambda arguments : expression</w:t>
+        <w:t xml:space="preserve">lambda </w:t>
+      </w:r>
+      <w:proofErr w:type="gramStart"/>
+      <w:r>
+        <w:t>arguments :</w:t>
+      </w:r>
+      <w:proofErr w:type="gramEnd"/>
+      <w:r>
+        <w:t xml:space="preserve"> expression</w:t>
       </w:r>
     </w:p>
     <w:p>
@@ -1908,7 +2167,15 @@
         <w:t>orting</w:t>
       </w:r>
       <w:r>
-        <w:t xml:space="preserve">    (Used in sorting by map and filter functions)</w:t>
+        <w:t xml:space="preserve"> </w:t>
+      </w:r>
+      <w:proofErr w:type="gramStart"/>
+      <w:r>
+        <w:t xml:space="preserve">   (</w:t>
+      </w:r>
+      <w:proofErr w:type="gramEnd"/>
+      <w:r>
+        <w:t>Used in sorting by map and filter functions)</w:t>
       </w:r>
     </w:p>
     <w:p>
@@ -1916,7 +2183,15 @@
         <w:ind w:left="720"/>
       </w:pPr>
       <w:r>
-        <w:t>Sorted sorting done by : sorted((referred data , lambda function)</w:t>
+        <w:t xml:space="preserve">Sorted sorting done </w:t>
+      </w:r>
+      <w:proofErr w:type="gramStart"/>
+      <w:r>
+        <w:t>by :</w:t>
+      </w:r>
+      <w:proofErr w:type="gramEnd"/>
+      <w:r>
+        <w:t xml:space="preserve"> sorted((referred data , lambda function)</w:t>
       </w:r>
     </w:p>
     <w:p>
@@ -1924,7 +2199,15 @@
         <w:ind w:left="720"/>
       </w:pPr>
       <w:r>
-        <w:t>Mapping done by : map(lamb</w:t>
+        <w:t xml:space="preserve">Mapping done </w:t>
+      </w:r>
+      <w:proofErr w:type="gramStart"/>
+      <w:r>
+        <w:t>by :</w:t>
+      </w:r>
+      <w:proofErr w:type="gramEnd"/>
+      <w:r>
+        <w:t xml:space="preserve"> map(lamb</w:t>
       </w:r>
       <w:r>
         <w:t>d</w:t>
@@ -1944,7 +2227,15 @@
         <w:ind w:left="720"/>
       </w:pPr>
       <w:r>
-        <w:t>Filtering done by : filter(lambda function</w:t>
+        <w:t xml:space="preserve">Filtering done </w:t>
+      </w:r>
+      <w:proofErr w:type="gramStart"/>
+      <w:r>
+        <w:t>by :</w:t>
+      </w:r>
+      <w:proofErr w:type="gramEnd"/>
+      <w:r>
+        <w:t xml:space="preserve"> filter(lambda function</w:t>
       </w:r>
       <w:r>
         <w:t>,(referred data)</w:t>
@@ -2037,8 +2328,13 @@
       </w:r>
     </w:p>
     <w:p>
-      <w:r>
-        <w:t>nums = [1, 2, 3]</w:t>
+      <w:proofErr w:type="spellStart"/>
+      <w:r>
+        <w:t>nums</w:t>
+      </w:r>
+      <w:proofErr w:type="spellEnd"/>
+      <w:r>
+        <w:t xml:space="preserve"> = [1, 2, 3]</w:t>
       </w:r>
     </w:p>
     <w:p>
@@ -2072,33 +2368,78 @@
       </w:r>
     </w:p>
     <w:p>
-      <w:r>
-        <w:t>nums.append(4)</w:t>
-      </w:r>
-    </w:p>
-    <w:p>
-      <w:r>
-        <w:t>nums.insert(1, 99)</w:t>
-      </w:r>
-    </w:p>
-    <w:p>
-      <w:r>
-        <w:t>nums.remove(3)</w:t>
-      </w:r>
-    </w:p>
-    <w:p>
-      <w:r>
-        <w:t>nums.pop()</w:t>
-      </w:r>
-    </w:p>
-    <w:p>
-      <w:r>
-        <w:t>nums.sort()</w:t>
-      </w:r>
-    </w:p>
-    <w:p>
-      <w:r>
-        <w:t>nums.reverse()</w:t>
+      <w:proofErr w:type="spellStart"/>
+      <w:proofErr w:type="gramStart"/>
+      <w:r>
+        <w:t>nums.append</w:t>
+      </w:r>
+      <w:proofErr w:type="spellEnd"/>
+      <w:proofErr w:type="gramEnd"/>
+      <w:r>
+        <w:t>(4)</w:t>
+      </w:r>
+    </w:p>
+    <w:p>
+      <w:proofErr w:type="spellStart"/>
+      <w:proofErr w:type="gramStart"/>
+      <w:r>
+        <w:t>nums.insert</w:t>
+      </w:r>
+      <w:proofErr w:type="spellEnd"/>
+      <w:proofErr w:type="gramEnd"/>
+      <w:r>
+        <w:t>(1, 99)</w:t>
+      </w:r>
+    </w:p>
+    <w:p>
+      <w:proofErr w:type="spellStart"/>
+      <w:proofErr w:type="gramStart"/>
+      <w:r>
+        <w:t>nums.remove</w:t>
+      </w:r>
+      <w:proofErr w:type="spellEnd"/>
+      <w:proofErr w:type="gramEnd"/>
+      <w:r>
+        <w:t>(3)</w:t>
+      </w:r>
+    </w:p>
+    <w:p>
+      <w:proofErr w:type="spellStart"/>
+      <w:proofErr w:type="gramStart"/>
+      <w:r>
+        <w:t>nums.pop</w:t>
+      </w:r>
+      <w:proofErr w:type="spellEnd"/>
+      <w:r>
+        <w:t>(</w:t>
+      </w:r>
+      <w:proofErr w:type="gramEnd"/>
+      <w:r>
+        <w:t>)</w:t>
+      </w:r>
+    </w:p>
+    <w:p>
+      <w:proofErr w:type="spellStart"/>
+      <w:proofErr w:type="gramStart"/>
+      <w:r>
+        <w:t>nums.sort</w:t>
+      </w:r>
+      <w:proofErr w:type="spellEnd"/>
+      <w:proofErr w:type="gramEnd"/>
+      <w:r>
+        <w:t>()</w:t>
+      </w:r>
+    </w:p>
+    <w:p>
+      <w:proofErr w:type="spellStart"/>
+      <w:proofErr w:type="gramStart"/>
+      <w:r>
+        <w:t>nums.reverse</w:t>
+      </w:r>
+      <w:proofErr w:type="spellEnd"/>
+      <w:proofErr w:type="gramEnd"/>
+      <w:r>
+        <w:t>()</w:t>
       </w:r>
     </w:p>
     <w:p>
@@ -2133,12 +2474,28 @@
     </w:p>
     <w:p>
       <w:r>
-        <w:t>squares = [x*x for x in range(5)]</w:t>
-      </w:r>
-    </w:p>
-    <w:p>
-      <w:r>
-        <w:t>even = [x for x in nums if x % 2 == 0]</w:t>
+        <w:t xml:space="preserve">squares = [x*x for x in </w:t>
+      </w:r>
+      <w:proofErr w:type="gramStart"/>
+      <w:r>
+        <w:t>range(</w:t>
+      </w:r>
+      <w:proofErr w:type="gramEnd"/>
+      <w:r>
+        <w:t>5)]</w:t>
+      </w:r>
+    </w:p>
+    <w:p>
+      <w:r>
+        <w:t xml:space="preserve">even = [x for x in </w:t>
+      </w:r>
+      <w:proofErr w:type="spellStart"/>
+      <w:r>
+        <w:t>nums</w:t>
+      </w:r>
+      <w:proofErr w:type="spellEnd"/>
+      <w:r>
+        <w:t xml:space="preserve"> if x % 2 == 0]</w:t>
       </w:r>
     </w:p>
     <w:p>
@@ -2218,8 +2575,13 @@
       </w:r>
     </w:p>
     <w:p>
-      <w:r>
-        <w:t>user.get("age")</w:t>
+      <w:proofErr w:type="spellStart"/>
+      <w:r>
+        <w:t>user.get</w:t>
+      </w:r>
+      <w:proofErr w:type="spellEnd"/>
+      <w:r>
+        <w:t>("age")</w:t>
       </w:r>
     </w:p>
     <w:p>
@@ -2259,12 +2621,30 @@
     </w:p>
     <w:p>
       <w:r>
-        <w:t>for key, value in user.items():</w:t>
-      </w:r>
-    </w:p>
-    <w:p>
-      <w:r>
-        <w:t xml:space="preserve">    print(key, value)</w:t>
+        <w:t xml:space="preserve">for key, value in </w:t>
+      </w:r>
+      <w:proofErr w:type="spellStart"/>
+      <w:proofErr w:type="gramStart"/>
+      <w:r>
+        <w:t>user.items</w:t>
+      </w:r>
+      <w:proofErr w:type="spellEnd"/>
+      <w:proofErr w:type="gramEnd"/>
+      <w:r>
+        <w:t>():</w:t>
+      </w:r>
+    </w:p>
+    <w:p>
+      <w:r>
+        <w:t xml:space="preserve">    </w:t>
+      </w:r>
+      <w:proofErr w:type="gramStart"/>
+      <w:r>
+        <w:t>print(</w:t>
+      </w:r>
+      <w:proofErr w:type="gramEnd"/>
+      <w:r>
+        <w:t>key, value)</w:t>
       </w:r>
     </w:p>
     <w:p>
@@ -2299,7 +2679,15 @@
     </w:p>
     <w:p>
       <w:r>
-        <w:t>sq = {x: x*x for x in range(5)}</w:t>
+        <w:t xml:space="preserve">sq = {x: x*x for x in </w:t>
+      </w:r>
+      <w:proofErr w:type="gramStart"/>
+      <w:r>
+        <w:t>range(</w:t>
+      </w:r>
+      <w:proofErr w:type="gramEnd"/>
+      <w:r>
+        <w:t>5)}</w:t>
       </w:r>
     </w:p>
     <w:p>
@@ -2439,7 +2827,23 @@
     </w:p>
     <w:p>
       <w:r>
-        <w:t xml:space="preserve">    def __init__(self, name, marks):</w:t>
+        <w:t xml:space="preserve">    def __</w:t>
+      </w:r>
+      <w:proofErr w:type="spellStart"/>
+      <w:r>
+        <w:t>init</w:t>
+      </w:r>
+      <w:proofErr w:type="spellEnd"/>
+      <w:r>
+        <w:t>_</w:t>
+      </w:r>
+      <w:proofErr w:type="gramStart"/>
+      <w:r>
+        <w:t>_(</w:t>
+      </w:r>
+      <w:proofErr w:type="gramEnd"/>
+      <w:r>
+        <w:t>self, name, marks):</w:t>
       </w:r>
     </w:p>
     <w:p>
@@ -2449,7 +2853,17 @@
     </w:p>
     <w:p>
       <w:r>
-        <w:t xml:space="preserve">        self.marks = marks</w:t>
+        <w:t xml:space="preserve">        </w:t>
+      </w:r>
+      <w:proofErr w:type="spellStart"/>
+      <w:proofErr w:type="gramStart"/>
+      <w:r>
+        <w:t>self.marks</w:t>
+      </w:r>
+      <w:proofErr w:type="spellEnd"/>
+      <w:proofErr w:type="gramEnd"/>
+      <w:r>
+        <w:t xml:space="preserve"> = marks</w:t>
       </w:r>
     </w:p>
     <w:p/>
@@ -2460,12 +2874,30 @@
     </w:p>
     <w:p>
       <w:r>
-        <w:t xml:space="preserve">        return "Pass" if self.marks &gt;= 40 else "Fail"</w:t>
-      </w:r>
-    </w:p>
-    <w:p>
-      <w:r>
-        <w:t>s1 = Student("Ash", 85)</w:t>
+        <w:t xml:space="preserve">        return "Pass" if </w:t>
+      </w:r>
+      <w:proofErr w:type="spellStart"/>
+      <w:proofErr w:type="gramStart"/>
+      <w:r>
+        <w:t>self.marks</w:t>
+      </w:r>
+      <w:proofErr w:type="spellEnd"/>
+      <w:proofErr w:type="gramEnd"/>
+      <w:r>
+        <w:t xml:space="preserve"> &gt;= 40 else "Fail"</w:t>
+      </w:r>
+    </w:p>
+    <w:p>
+      <w:r>
+        <w:t xml:space="preserve">s1 = </w:t>
+      </w:r>
+      <w:proofErr w:type="gramStart"/>
+      <w:r>
+        <w:t>Student(</w:t>
+      </w:r>
+      <w:proofErr w:type="gramEnd"/>
+      <w:r>
+        <w:t>"Ash", 85)</w:t>
       </w:r>
     </w:p>
     <w:p>
@@ -2496,8 +2928,17 @@
           <w:b/>
           <w:bCs/>
         </w:rPr>
-        <w:t>️ self Keyword</w:t>
-      </w:r>
+        <w:t xml:space="preserve">️ </w:t>
+      </w:r>
+      <w:proofErr w:type="spellStart"/>
+      <w:r>
+        <w:rPr>
+          <w:b/>
+          <w:bCs/>
+        </w:rPr>
+        <w:t>self Keyword</w:t>
+      </w:r>
+      <w:proofErr w:type="spellEnd"/>
     </w:p>
     <w:p>
       <w:pPr>
@@ -2809,7 +3250,15 @@
     <w:p/>
     <w:p>
       <w:r>
-        <w:t>class Student(Person):</w:t>
+        <w:t xml:space="preserve">class </w:t>
+      </w:r>
+      <w:proofErr w:type="gramStart"/>
+      <w:r>
+        <w:t>Student(</w:t>
+      </w:r>
+      <w:proofErr w:type="gramEnd"/>
+      <w:r>
+        <w:t>Person):</w:t>
       </w:r>
     </w:p>
     <w:p>
@@ -2991,17 +3440,41 @@
     </w:p>
     <w:p>
       <w:r>
-        <w:t xml:space="preserve">    x = int(input())</w:t>
-      </w:r>
-    </w:p>
-    <w:p>
-      <w:r>
-        <w:t>except ValueError:</w:t>
-      </w:r>
-    </w:p>
-    <w:p>
-      <w:r>
-        <w:t xml:space="preserve">    print("Invalid input")</w:t>
+        <w:t xml:space="preserve">    x = int(</w:t>
+      </w:r>
+      <w:proofErr w:type="gramStart"/>
+      <w:r>
+        <w:t>input(</w:t>
+      </w:r>
+      <w:proofErr w:type="gramEnd"/>
+      <w:r>
+        <w:t>))</w:t>
+      </w:r>
+    </w:p>
+    <w:p>
+      <w:r>
+        <w:t xml:space="preserve">except </w:t>
+      </w:r>
+      <w:proofErr w:type="spellStart"/>
+      <w:r>
+        <w:t>ValueError</w:t>
+      </w:r>
+      <w:proofErr w:type="spellEnd"/>
+      <w:r>
+        <w:t>:</w:t>
+      </w:r>
+    </w:p>
+    <w:p>
+      <w:r>
+        <w:t xml:space="preserve">    </w:t>
+      </w:r>
+      <w:proofErr w:type="gramStart"/>
+      <w:r>
+        <w:t>print(</w:t>
+      </w:r>
+      <w:proofErr w:type="gramEnd"/>
+      <w:r>
+        <w:t>"Invalid input")</w:t>
       </w:r>
     </w:p>
     <w:p>
@@ -3046,12 +3519,28 @@
     </w:p>
     <w:p>
       <w:r>
-        <w:t>except ZeroDivisionError:</w:t>
-      </w:r>
-    </w:p>
-    <w:p>
-      <w:r>
-        <w:t xml:space="preserve">    print("Cannot divide by zero")</w:t>
+        <w:t xml:space="preserve">except </w:t>
+      </w:r>
+      <w:proofErr w:type="spellStart"/>
+      <w:r>
+        <w:t>ZeroDivisionError</w:t>
+      </w:r>
+      <w:proofErr w:type="spellEnd"/>
+      <w:r>
+        <w:t>:</w:t>
+      </w:r>
+    </w:p>
+    <w:p>
+      <w:r>
+        <w:t xml:space="preserve">    </w:t>
+      </w:r>
+      <w:proofErr w:type="gramStart"/>
+      <w:r>
+        <w:t>print(</w:t>
+      </w:r>
+      <w:proofErr w:type="gramEnd"/>
+      <w:r>
+        <w:t>"Cannot divide by zero")</w:t>
       </w:r>
     </w:p>
     <w:p>
@@ -3137,7 +3626,15 @@
     </w:p>
     <w:p>
       <w:r>
-        <w:t xml:space="preserve">    print("Always runs")</w:t>
+        <w:t xml:space="preserve">    </w:t>
+      </w:r>
+      <w:proofErr w:type="gramStart"/>
+      <w:r>
+        <w:t>print(</w:t>
+      </w:r>
+      <w:proofErr w:type="gramEnd"/>
+      <w:r>
+        <w:t>"Always runs")</w:t>
       </w:r>
     </w:p>
     <w:p>
@@ -3172,8 +3669,1483 @@
     </w:p>
     <w:p>
       <w:r>
-        <w:t>raise ValueError("Invalid age")</w:t>
-      </w:r>
+        <w:t xml:space="preserve">raise </w:t>
+      </w:r>
+      <w:proofErr w:type="spellStart"/>
+      <w:proofErr w:type="gramStart"/>
+      <w:r>
+        <w:t>ValueError</w:t>
+      </w:r>
+      <w:proofErr w:type="spellEnd"/>
+      <w:r>
+        <w:t>(</w:t>
+      </w:r>
+      <w:proofErr w:type="gramEnd"/>
+      <w:r>
+        <w:t>"Invalid age")</w:t>
+      </w:r>
+    </w:p>
+    <w:p>
+      <w:pPr>
+        <w:rPr>
+          <w:b/>
+          <w:bCs/>
+        </w:rPr>
+      </w:pPr>
+      <w:r>
+        <w:rPr>
+          <w:rFonts w:ascii="Arial Rounded MT Bold" w:hAnsi="Arial Rounded MT Bold"/>
+          <w:b/>
+          <w:bCs/>
+          <w:sz w:val="36"/>
+          <w:szCs w:val="36"/>
+        </w:rPr>
+        <w:lastRenderedPageBreak/>
+        <w:t>GITHUB</w:t>
+      </w:r>
+      <w:r>
+        <w:rPr>
+          <w:b/>
+          <w:bCs/>
+        </w:rPr>
+        <w:t xml:space="preserve"> </w:t>
+      </w:r>
+      <w:proofErr w:type="gramStart"/>
+      <w:r>
+        <w:rPr>
+          <w:b/>
+          <w:bCs/>
+        </w:rPr>
+        <w:t>( SIMPLE</w:t>
+      </w:r>
+      <w:proofErr w:type="gramEnd"/>
+      <w:r>
+        <w:rPr>
+          <w:b/>
+          <w:bCs/>
+        </w:rPr>
+        <w:t xml:space="preserve"> AND MINIMAL START INCLUDING ALL IMP TOPICS FROM BEGINNING)</w:t>
+      </w:r>
+    </w:p>
+    <w:p>
+      <w:pPr>
+        <w:rPr>
+          <w:b/>
+          <w:bCs/>
+        </w:rPr>
+      </w:pPr>
+      <w:r>
+        <w:rPr>
+          <w:rFonts w:ascii="Segoe UI Emoji" w:hAnsi="Segoe UI Emoji" w:cs="Segoe UI Emoji"/>
+          <w:b/>
+          <w:bCs/>
+        </w:rPr>
+        <w:t>🧱</w:t>
+      </w:r>
+      <w:r>
+        <w:rPr>
+          <w:b/>
+          <w:bCs/>
+        </w:rPr>
+        <w:t xml:space="preserve"> WHAT YOU DID (STEP BY STEP)</w:t>
+      </w:r>
+    </w:p>
+    <w:p>
+      <w:pPr>
+        <w:rPr>
+          <w:b/>
+          <w:bCs/>
+        </w:rPr>
+      </w:pPr>
+      <w:r>
+        <w:rPr>
+          <w:b/>
+          <w:bCs/>
+        </w:rPr>
+        <w:pict w14:anchorId="34E3D1E7">
+          <v:rect id="_x0000_i1112" style="width:0;height:1.5pt" o:hralign="center" o:hrstd="t" o:hr="t" fillcolor="#a0a0a0" stroked="f"/>
+        </w:pict>
+      </w:r>
+    </w:p>
+    <w:p>
+      <w:pPr>
+        <w:rPr>
+          <w:b/>
+          <w:bCs/>
+        </w:rPr>
+      </w:pPr>
+      <w:r>
+        <w:rPr>
+          <w:b/>
+          <w:bCs/>
+        </w:rPr>
+        <w:t>1️</w:t>
+      </w:r>
+      <w:r>
+        <w:rPr>
+          <w:rFonts w:ascii="Segoe UI Symbol" w:hAnsi="Segoe UI Symbol" w:cs="Segoe UI Symbol"/>
+          <w:b/>
+          <w:bCs/>
+        </w:rPr>
+        <w:t>⃣</w:t>
+      </w:r>
+    </w:p>
+    <w:p>
+      <w:pPr>
+        <w:rPr>
+          <w:b/>
+          <w:bCs/>
+        </w:rPr>
+      </w:pPr>
+      <w:r>
+        <w:rPr>
+          <w:b/>
+          <w:bCs/>
+        </w:rPr>
+        <w:t>git config --global user.name "</w:t>
+      </w:r>
+      <w:proofErr w:type="spellStart"/>
+      <w:r>
+        <w:rPr>
+          <w:b/>
+          <w:bCs/>
+        </w:rPr>
+        <w:t>xyz</w:t>
+      </w:r>
+      <w:proofErr w:type="spellEnd"/>
+      <w:r>
+        <w:rPr>
+          <w:b/>
+          <w:bCs/>
+        </w:rPr>
+        <w:t>"</w:t>
+      </w:r>
+    </w:p>
+    <w:p>
+      <w:pPr>
+        <w:rPr>
+          <w:b/>
+          <w:bCs/>
+        </w:rPr>
+      </w:pPr>
+      <w:r>
+        <w:rPr>
+          <w:b/>
+          <w:bCs/>
+        </w:rPr>
+        <w:t xml:space="preserve">git config --global </w:t>
+      </w:r>
+      <w:proofErr w:type="spellStart"/>
+      <w:proofErr w:type="gramStart"/>
+      <w:r>
+        <w:rPr>
+          <w:b/>
+          <w:bCs/>
+        </w:rPr>
+        <w:t>user.email</w:t>
+      </w:r>
+      <w:proofErr w:type="spellEnd"/>
+      <w:proofErr w:type="gramEnd"/>
+      <w:r>
+        <w:rPr>
+          <w:b/>
+          <w:bCs/>
+        </w:rPr>
+        <w:t xml:space="preserve"> "xyz@gmail.com"</w:t>
+      </w:r>
+    </w:p>
+    <w:p>
+      <w:pPr>
+        <w:rPr>
+          <w:b/>
+          <w:bCs/>
+        </w:rPr>
+      </w:pPr>
+      <w:r>
+        <w:rPr>
+          <w:b/>
+          <w:bCs/>
+        </w:rPr>
+        <w:t>WHY:</w:t>
+      </w:r>
+      <w:r>
+        <w:rPr>
+          <w:b/>
+          <w:bCs/>
+        </w:rPr>
+        <w:br/>
+        <w:t>Git writes your name/email on every commit like a signature.</w:t>
+      </w:r>
+    </w:p>
+    <w:p>
+      <w:pPr>
+        <w:rPr>
+          <w:b/>
+          <w:bCs/>
+        </w:rPr>
+      </w:pPr>
+      <w:r>
+        <w:rPr>
+          <w:b/>
+          <w:bCs/>
+        </w:rPr>
+        <w:t>WHEN:</w:t>
+      </w:r>
+      <w:r>
+        <w:rPr>
+          <w:b/>
+          <w:bCs/>
+        </w:rPr>
+        <w:br/>
+        <w:t>Only once when setting up Git on a computer.</w:t>
+      </w:r>
+    </w:p>
+    <w:p>
+      <w:pPr>
+        <w:rPr>
+          <w:b/>
+          <w:bCs/>
+        </w:rPr>
+      </w:pPr>
+      <w:r>
+        <w:rPr>
+          <w:b/>
+          <w:bCs/>
+        </w:rPr>
+        <w:t>CAN CHANGE?</w:t>
+      </w:r>
+      <w:r>
+        <w:rPr>
+          <w:b/>
+          <w:bCs/>
+        </w:rPr>
+        <w:br/>
+        <w:t>Yes, anytime:</w:t>
+      </w:r>
+    </w:p>
+    <w:p>
+      <w:pPr>
+        <w:rPr>
+          <w:b/>
+          <w:bCs/>
+        </w:rPr>
+      </w:pPr>
+      <w:r>
+        <w:rPr>
+          <w:b/>
+          <w:bCs/>
+        </w:rPr>
+        <w:t>git config --global user.name "</w:t>
+      </w:r>
+      <w:proofErr w:type="spellStart"/>
+      <w:r>
+        <w:rPr>
+          <w:b/>
+          <w:bCs/>
+        </w:rPr>
+        <w:t>NewName</w:t>
+      </w:r>
+      <w:proofErr w:type="spellEnd"/>
+      <w:r>
+        <w:rPr>
+          <w:b/>
+          <w:bCs/>
+        </w:rPr>
+        <w:t>"</w:t>
+      </w:r>
+    </w:p>
+    <w:p>
+      <w:pPr>
+        <w:rPr>
+          <w:b/>
+          <w:bCs/>
+        </w:rPr>
+      </w:pPr>
+      <w:r>
+        <w:rPr>
+          <w:b/>
+          <w:bCs/>
+        </w:rPr>
+        <w:pict w14:anchorId="22F86941">
+          <v:rect id="_x0000_i1113" style="width:0;height:1.5pt" o:hralign="center" o:hrstd="t" o:hr="t" fillcolor="#a0a0a0" stroked="f"/>
+        </w:pict>
+      </w:r>
+    </w:p>
+    <w:p>
+      <w:pPr>
+        <w:rPr>
+          <w:b/>
+          <w:bCs/>
+        </w:rPr>
+      </w:pPr>
+      <w:r>
+        <w:rPr>
+          <w:b/>
+          <w:bCs/>
+        </w:rPr>
+        <w:t>2️</w:t>
+      </w:r>
+      <w:r>
+        <w:rPr>
+          <w:rFonts w:ascii="Segoe UI Symbol" w:hAnsi="Segoe UI Symbol" w:cs="Segoe UI Symbol"/>
+          <w:b/>
+          <w:bCs/>
+        </w:rPr>
+        <w:t>⃣</w:t>
+      </w:r>
+    </w:p>
+    <w:p>
+      <w:pPr>
+        <w:rPr>
+          <w:b/>
+          <w:bCs/>
+        </w:rPr>
+      </w:pPr>
+      <w:r>
+        <w:rPr>
+          <w:b/>
+          <w:bCs/>
+        </w:rPr>
+        <w:t xml:space="preserve">git </w:t>
+      </w:r>
+      <w:proofErr w:type="spellStart"/>
+      <w:r>
+        <w:rPr>
+          <w:b/>
+          <w:bCs/>
+        </w:rPr>
+        <w:t>init</w:t>
+      </w:r>
+      <w:proofErr w:type="spellEnd"/>
+    </w:p>
+    <w:p>
+      <w:pPr>
+        <w:rPr>
+          <w:b/>
+          <w:bCs/>
+        </w:rPr>
+      </w:pPr>
+      <w:r>
+        <w:rPr>
+          <w:b/>
+          <w:bCs/>
+        </w:rPr>
+        <w:t>WHY:</w:t>
+      </w:r>
+      <w:r>
+        <w:rPr>
+          <w:b/>
+          <w:bCs/>
+        </w:rPr>
+        <w:br/>
+        <w:t xml:space="preserve">Turns your folder into a Git project. Creates </w:t>
+      </w:r>
+      <w:proofErr w:type="gramStart"/>
+      <w:r>
+        <w:rPr>
+          <w:b/>
+          <w:bCs/>
+        </w:rPr>
+        <w:t>hidden .git</w:t>
+      </w:r>
+      <w:proofErr w:type="gramEnd"/>
+      <w:r>
+        <w:rPr>
+          <w:b/>
+          <w:bCs/>
+        </w:rPr>
+        <w:t xml:space="preserve"> brain.</w:t>
+      </w:r>
+    </w:p>
+    <w:p>
+      <w:pPr>
+        <w:rPr>
+          <w:b/>
+          <w:bCs/>
+        </w:rPr>
+      </w:pPr>
+      <w:r>
+        <w:rPr>
+          <w:b/>
+          <w:bCs/>
+        </w:rPr>
+        <w:t>WHEN:</w:t>
+      </w:r>
+      <w:r>
+        <w:rPr>
+          <w:b/>
+          <w:bCs/>
+        </w:rPr>
+        <w:br/>
+        <w:t>Only once per project.</w:t>
+      </w:r>
+    </w:p>
+    <w:p>
+      <w:pPr>
+        <w:rPr>
+          <w:b/>
+          <w:bCs/>
+        </w:rPr>
+      </w:pPr>
+      <w:r>
+        <w:rPr>
+          <w:b/>
+          <w:bCs/>
+        </w:rPr>
+        <w:t>CAN CHANGE?</w:t>
+      </w:r>
+      <w:r>
+        <w:rPr>
+          <w:b/>
+          <w:bCs/>
+        </w:rPr>
+        <w:br/>
+        <w:t>No. This just starts Git tracking.</w:t>
+      </w:r>
+    </w:p>
+    <w:p>
+      <w:pPr>
+        <w:rPr>
+          <w:b/>
+          <w:bCs/>
+        </w:rPr>
+      </w:pPr>
+      <w:r>
+        <w:rPr>
+          <w:b/>
+          <w:bCs/>
+        </w:rPr>
+        <w:pict w14:anchorId="2EEAB064">
+          <v:rect id="_x0000_i1114" style="width:0;height:1.5pt" o:hralign="center" o:hrstd="t" o:hr="t" fillcolor="#a0a0a0" stroked="f"/>
+        </w:pict>
+      </w:r>
+    </w:p>
+    <w:p>
+      <w:pPr>
+        <w:rPr>
+          <w:b/>
+          <w:bCs/>
+        </w:rPr>
+      </w:pPr>
+      <w:r>
+        <w:rPr>
+          <w:b/>
+          <w:bCs/>
+        </w:rPr>
+        <w:t>3️</w:t>
+      </w:r>
+      <w:r>
+        <w:rPr>
+          <w:rFonts w:ascii="Segoe UI Symbol" w:hAnsi="Segoe UI Symbol" w:cs="Segoe UI Symbol"/>
+          <w:b/>
+          <w:bCs/>
+        </w:rPr>
+        <w:t>⃣</w:t>
+      </w:r>
+    </w:p>
+    <w:p>
+      <w:pPr>
+        <w:rPr>
+          <w:b/>
+          <w:bCs/>
+        </w:rPr>
+      </w:pPr>
+      <w:r>
+        <w:rPr>
+          <w:b/>
+          <w:bCs/>
+        </w:rPr>
+        <w:t xml:space="preserve">git </w:t>
+      </w:r>
+      <w:proofErr w:type="gramStart"/>
+      <w:r>
+        <w:rPr>
+          <w:b/>
+          <w:bCs/>
+        </w:rPr>
+        <w:t>add .</w:t>
+      </w:r>
+      <w:proofErr w:type="gramEnd"/>
+    </w:p>
+    <w:p>
+      <w:pPr>
+        <w:rPr>
+          <w:b/>
+          <w:bCs/>
+        </w:rPr>
+      </w:pPr>
+      <w:r>
+        <w:rPr>
+          <w:b/>
+          <w:bCs/>
+        </w:rPr>
+        <w:t>WHY:</w:t>
+      </w:r>
+      <w:r>
+        <w:rPr>
+          <w:b/>
+          <w:bCs/>
+        </w:rPr>
+        <w:br/>
+        <w:t>Tells Git:</w:t>
+      </w:r>
+      <w:r>
+        <w:rPr>
+          <w:b/>
+          <w:bCs/>
+        </w:rPr>
+        <w:br/>
+      </w:r>
+      <w:r>
+        <w:rPr>
+          <w:rFonts w:ascii="Segoe UI Emoji" w:hAnsi="Segoe UI Emoji" w:cs="Segoe UI Emoji"/>
+          <w:b/>
+          <w:bCs/>
+        </w:rPr>
+        <w:t>👉</w:t>
+      </w:r>
+      <w:r>
+        <w:rPr>
+          <w:b/>
+          <w:bCs/>
+        </w:rPr>
+        <w:t xml:space="preserve"> “Prepare these files to be saved in history.”</w:t>
+      </w:r>
+    </w:p>
+    <w:p>
+      <w:pPr>
+        <w:rPr>
+          <w:b/>
+          <w:bCs/>
+        </w:rPr>
+      </w:pPr>
+      <w:r>
+        <w:rPr>
+          <w:b/>
+          <w:bCs/>
+        </w:rPr>
+        <w:t>WHEN:</w:t>
+      </w:r>
+      <w:r>
+        <w:rPr>
+          <w:b/>
+          <w:bCs/>
+        </w:rPr>
+        <w:br/>
+        <w:t>Every time before committing changes.</w:t>
+      </w:r>
+    </w:p>
+    <w:p>
+      <w:pPr>
+        <w:rPr>
+          <w:b/>
+          <w:bCs/>
+        </w:rPr>
+      </w:pPr>
+      <w:r>
+        <w:rPr>
+          <w:b/>
+          <w:bCs/>
+        </w:rPr>
+        <w:t>CAN CHANGE?</w:t>
+      </w:r>
+      <w:r>
+        <w:rPr>
+          <w:b/>
+          <w:bCs/>
+        </w:rPr>
+        <w:br/>
+        <w:t xml:space="preserve">Yes. Instead </w:t>
+      </w:r>
+      <w:proofErr w:type="gramStart"/>
+      <w:r>
+        <w:rPr>
+          <w:b/>
+          <w:bCs/>
+        </w:rPr>
+        <w:t>of .</w:t>
+      </w:r>
+      <w:proofErr w:type="gramEnd"/>
+      <w:r>
+        <w:rPr>
+          <w:b/>
+          <w:bCs/>
+        </w:rPr>
+        <w:t xml:space="preserve"> you can add specific file:</w:t>
+      </w:r>
+    </w:p>
+    <w:p>
+      <w:pPr>
+        <w:rPr>
+          <w:b/>
+          <w:bCs/>
+        </w:rPr>
+      </w:pPr>
+      <w:r>
+        <w:rPr>
+          <w:b/>
+          <w:bCs/>
+        </w:rPr>
+        <w:t>git add p1.py</w:t>
+      </w:r>
+    </w:p>
+    <w:p>
+      <w:pPr>
+        <w:rPr>
+          <w:b/>
+          <w:bCs/>
+        </w:rPr>
+      </w:pPr>
+      <w:r>
+        <w:rPr>
+          <w:b/>
+          <w:bCs/>
+        </w:rPr>
+        <w:lastRenderedPageBreak/>
+        <w:pict w14:anchorId="7C7DB4A1">
+          <v:rect id="_x0000_i1115" style="width:0;height:1.5pt" o:hralign="center" o:hrstd="t" o:hr="t" fillcolor="#a0a0a0" stroked="f"/>
+        </w:pict>
+      </w:r>
+    </w:p>
+    <w:p>
+      <w:pPr>
+        <w:rPr>
+          <w:b/>
+          <w:bCs/>
+        </w:rPr>
+      </w:pPr>
+      <w:r>
+        <w:rPr>
+          <w:b/>
+          <w:bCs/>
+        </w:rPr>
+        <w:t>4️</w:t>
+      </w:r>
+      <w:r>
+        <w:rPr>
+          <w:rFonts w:ascii="Segoe UI Symbol" w:hAnsi="Segoe UI Symbol" w:cs="Segoe UI Symbol"/>
+          <w:b/>
+          <w:bCs/>
+        </w:rPr>
+        <w:t>⃣</w:t>
+      </w:r>
+    </w:p>
+    <w:p>
+      <w:pPr>
+        <w:rPr>
+          <w:b/>
+          <w:bCs/>
+        </w:rPr>
+      </w:pPr>
+      <w:r>
+        <w:rPr>
+          <w:b/>
+          <w:bCs/>
+        </w:rPr>
+        <w:t>git commit -m "First commit"</w:t>
+      </w:r>
+    </w:p>
+    <w:p>
+      <w:pPr>
+        <w:rPr>
+          <w:b/>
+          <w:bCs/>
+        </w:rPr>
+      </w:pPr>
+      <w:r>
+        <w:rPr>
+          <w:b/>
+          <w:bCs/>
+        </w:rPr>
+        <w:t>WHY:</w:t>
+      </w:r>
+      <w:r>
+        <w:rPr>
+          <w:b/>
+          <w:bCs/>
+        </w:rPr>
+        <w:br/>
+        <w:t>Creates a checkpoint (snapshot) of your project.</w:t>
+      </w:r>
+    </w:p>
+    <w:p>
+      <w:pPr>
+        <w:rPr>
+          <w:b/>
+          <w:bCs/>
+        </w:rPr>
+      </w:pPr>
+      <w:r>
+        <w:rPr>
+          <w:b/>
+          <w:bCs/>
+        </w:rPr>
+        <w:t>WHEN:</w:t>
+      </w:r>
+      <w:r>
+        <w:rPr>
+          <w:b/>
+          <w:bCs/>
+        </w:rPr>
+        <w:br/>
+        <w:t>Every time you complete a meaningful change.</w:t>
+      </w:r>
+    </w:p>
+    <w:p>
+      <w:pPr>
+        <w:rPr>
+          <w:b/>
+          <w:bCs/>
+        </w:rPr>
+      </w:pPr>
+      <w:r>
+        <w:rPr>
+          <w:b/>
+          <w:bCs/>
+        </w:rPr>
+        <w:t>CAN CHANGE?</w:t>
+      </w:r>
+      <w:r>
+        <w:rPr>
+          <w:b/>
+          <w:bCs/>
+        </w:rPr>
+        <w:br/>
+        <w:t>The message can be anything:</w:t>
+      </w:r>
+    </w:p>
+    <w:p>
+      <w:pPr>
+        <w:rPr>
+          <w:b/>
+          <w:bCs/>
+        </w:rPr>
+      </w:pPr>
+      <w:r>
+        <w:rPr>
+          <w:b/>
+          <w:bCs/>
+        </w:rPr>
+        <w:t>git commit -m "added login logic"</w:t>
+      </w:r>
+    </w:p>
+    <w:p>
+      <w:pPr>
+        <w:rPr>
+          <w:b/>
+          <w:bCs/>
+        </w:rPr>
+      </w:pPr>
+      <w:r>
+        <w:rPr>
+          <w:b/>
+          <w:bCs/>
+        </w:rPr>
+        <w:pict w14:anchorId="7D878F8D">
+          <v:rect id="_x0000_i1116" style="width:0;height:1.5pt" o:hralign="center" o:hrstd="t" o:hr="t" fillcolor="#a0a0a0" stroked="f"/>
+        </w:pict>
+      </w:r>
+    </w:p>
+    <w:p>
+      <w:pPr>
+        <w:rPr>
+          <w:b/>
+          <w:bCs/>
+        </w:rPr>
+      </w:pPr>
+      <w:r>
+        <w:rPr>
+          <w:b/>
+          <w:bCs/>
+        </w:rPr>
+        <w:t>5️</w:t>
+      </w:r>
+      <w:r>
+        <w:rPr>
+          <w:rFonts w:ascii="Segoe UI Symbol" w:hAnsi="Segoe UI Symbol" w:cs="Segoe UI Symbol"/>
+          <w:b/>
+          <w:bCs/>
+        </w:rPr>
+        <w:t>⃣</w:t>
+      </w:r>
+    </w:p>
+    <w:p>
+      <w:pPr>
+        <w:rPr>
+          <w:b/>
+          <w:bCs/>
+        </w:rPr>
+      </w:pPr>
+      <w:r>
+        <w:rPr>
+          <w:b/>
+          <w:bCs/>
+        </w:rPr>
+        <w:t>git remote add origin https://github.com/Codexnix/Pypro</w:t>
+      </w:r>
+    </w:p>
+    <w:p>
+      <w:pPr>
+        <w:rPr>
+          <w:b/>
+          <w:bCs/>
+        </w:rPr>
+      </w:pPr>
+      <w:r>
+        <w:rPr>
+          <w:b/>
+          <w:bCs/>
+        </w:rPr>
+        <w:t>WHY:</w:t>
+      </w:r>
+      <w:r>
+        <w:rPr>
+          <w:b/>
+          <w:bCs/>
+        </w:rPr>
+        <w:br/>
+        <w:t>Connects your local project → GitHub repo.</w:t>
+      </w:r>
+    </w:p>
+    <w:p>
+      <w:pPr>
+        <w:rPr>
+          <w:b/>
+          <w:bCs/>
+        </w:rPr>
+      </w:pPr>
+      <w:r>
+        <w:rPr>
+          <w:b/>
+          <w:bCs/>
+        </w:rPr>
+        <w:t>WHEN:</w:t>
+      </w:r>
+      <w:r>
+        <w:rPr>
+          <w:b/>
+          <w:bCs/>
+        </w:rPr>
+        <w:br/>
+        <w:t>Only once.</w:t>
+      </w:r>
+    </w:p>
+    <w:p>
+      <w:pPr>
+        <w:rPr>
+          <w:b/>
+          <w:bCs/>
+        </w:rPr>
+      </w:pPr>
+      <w:r>
+        <w:rPr>
+          <w:b/>
+          <w:bCs/>
+        </w:rPr>
+        <w:t>CAN CHANGE?</w:t>
+      </w:r>
+      <w:r>
+        <w:rPr>
+          <w:b/>
+          <w:bCs/>
+        </w:rPr>
+        <w:br/>
+        <w:t>Yes.</w:t>
+      </w:r>
+      <w:r>
+        <w:rPr>
+          <w:b/>
+          <w:bCs/>
+        </w:rPr>
+        <w:br/>
+        <w:t>origin is just a nickname. Could be:</w:t>
+      </w:r>
+    </w:p>
+    <w:p>
+      <w:pPr>
+        <w:rPr>
+          <w:b/>
+          <w:bCs/>
+        </w:rPr>
+      </w:pPr>
+      <w:r>
+        <w:rPr>
+          <w:b/>
+          <w:bCs/>
+        </w:rPr>
+        <w:t xml:space="preserve">git remote add </w:t>
+      </w:r>
+      <w:proofErr w:type="spellStart"/>
+      <w:r>
+        <w:rPr>
+          <w:b/>
+          <w:bCs/>
+        </w:rPr>
+        <w:t>github</w:t>
+      </w:r>
+      <w:proofErr w:type="spellEnd"/>
+      <w:r>
+        <w:rPr>
+          <w:b/>
+          <w:bCs/>
+        </w:rPr>
+        <w:t xml:space="preserve"> https://github.com/...</w:t>
+      </w:r>
+    </w:p>
+    <w:p>
+      <w:pPr>
+        <w:rPr>
+          <w:b/>
+          <w:bCs/>
+        </w:rPr>
+      </w:pPr>
+      <w:r>
+        <w:rPr>
+          <w:b/>
+          <w:bCs/>
+        </w:rPr>
+        <w:t>But origin is standard.</w:t>
+      </w:r>
+    </w:p>
+    <w:p>
+      <w:pPr>
+        <w:rPr>
+          <w:b/>
+          <w:bCs/>
+        </w:rPr>
+      </w:pPr>
+      <w:r>
+        <w:rPr>
+          <w:b/>
+          <w:bCs/>
+        </w:rPr>
+        <w:pict w14:anchorId="549B1938">
+          <v:rect id="_x0000_i1117" style="width:0;height:1.5pt" o:hralign="center" o:hrstd="t" o:hr="t" fillcolor="#a0a0a0" stroked="f"/>
+        </w:pict>
+      </w:r>
+    </w:p>
+    <w:p>
+      <w:pPr>
+        <w:rPr>
+          <w:b/>
+          <w:bCs/>
+        </w:rPr>
+      </w:pPr>
+      <w:r>
+        <w:rPr>
+          <w:b/>
+          <w:bCs/>
+        </w:rPr>
+        <w:t>6️</w:t>
+      </w:r>
+      <w:r>
+        <w:rPr>
+          <w:rFonts w:ascii="Segoe UI Symbol" w:hAnsi="Segoe UI Symbol" w:cs="Segoe UI Symbol"/>
+          <w:b/>
+          <w:bCs/>
+        </w:rPr>
+        <w:t>⃣</w:t>
+      </w:r>
+      <w:r>
+        <w:rPr>
+          <w:b/>
+          <w:bCs/>
+        </w:rPr>
+        <w:t xml:space="preserve"> (Mistake you did)</w:t>
+      </w:r>
+    </w:p>
+    <w:p>
+      <w:pPr>
+        <w:rPr>
+          <w:b/>
+          <w:bCs/>
+        </w:rPr>
+      </w:pPr>
+      <w:r>
+        <w:rPr>
+          <w:b/>
+          <w:bCs/>
+        </w:rPr>
+        <w:t>git branch -M origin</w:t>
+      </w:r>
+    </w:p>
+    <w:p>
+      <w:pPr>
+        <w:rPr>
+          <w:b/>
+          <w:bCs/>
+        </w:rPr>
+      </w:pPr>
+      <w:r>
+        <w:rPr>
+          <w:b/>
+          <w:bCs/>
+        </w:rPr>
+        <w:t>You renamed branch to origin accidentally.</w:t>
+      </w:r>
+      <w:r>
+        <w:rPr>
+          <w:b/>
+          <w:bCs/>
+        </w:rPr>
+        <w:br/>
+        <w:t>Branch name should be main (standard).</w:t>
+      </w:r>
+    </w:p>
+    <w:p>
+      <w:pPr>
+        <w:rPr>
+          <w:b/>
+          <w:bCs/>
+        </w:rPr>
+      </w:pPr>
+      <w:r>
+        <w:rPr>
+          <w:b/>
+          <w:bCs/>
+        </w:rPr>
+        <w:t>You fixed it later:</w:t>
+      </w:r>
+    </w:p>
+    <w:p>
+      <w:pPr>
+        <w:rPr>
+          <w:b/>
+          <w:bCs/>
+        </w:rPr>
+      </w:pPr>
+      <w:r>
+        <w:rPr>
+          <w:b/>
+          <w:bCs/>
+        </w:rPr>
+        <w:t>git branch -M main</w:t>
+      </w:r>
+    </w:p>
+    <w:p>
+      <w:pPr>
+        <w:rPr>
+          <w:b/>
+          <w:bCs/>
+        </w:rPr>
+      </w:pPr>
+      <w:r>
+        <w:rPr>
+          <w:b/>
+          <w:bCs/>
+        </w:rPr>
+        <w:t>CAN CHANGE?</w:t>
+      </w:r>
+      <w:r>
+        <w:rPr>
+          <w:b/>
+          <w:bCs/>
+        </w:rPr>
+        <w:br/>
+        <w:t>Yes. Branch name can be anything:</w:t>
+      </w:r>
+    </w:p>
+    <w:p>
+      <w:pPr>
+        <w:spacing w:after="0"/>
+        <w:rPr>
+          <w:b/>
+          <w:bCs/>
+        </w:rPr>
+      </w:pPr>
+      <w:r>
+        <w:rPr>
+          <w:b/>
+          <w:bCs/>
+        </w:rPr>
+        <w:t>git branch -M dev</w:t>
+      </w:r>
+    </w:p>
+    <w:p>
+      <w:pPr>
+        <w:spacing w:after="0"/>
+        <w:rPr>
+          <w:b/>
+          <w:bCs/>
+        </w:rPr>
+      </w:pPr>
+      <w:r>
+        <w:rPr>
+          <w:b/>
+          <w:bCs/>
+        </w:rPr>
+        <w:t>git branch -M project_v1</w:t>
+      </w:r>
+    </w:p>
+    <w:p>
+      <w:pPr>
+        <w:rPr>
+          <w:b/>
+          <w:bCs/>
+        </w:rPr>
+      </w:pPr>
+      <w:r>
+        <w:rPr>
+          <w:b/>
+          <w:bCs/>
+        </w:rPr>
+        <w:t>But main = standard main branch.</w:t>
+      </w:r>
+    </w:p>
+    <w:p>
+      <w:pPr>
+        <w:rPr>
+          <w:b/>
+          <w:bCs/>
+        </w:rPr>
+      </w:pPr>
+      <w:r>
+        <w:rPr>
+          <w:b/>
+          <w:bCs/>
+        </w:rPr>
+        <w:lastRenderedPageBreak/>
+        <w:pict w14:anchorId="5D236311">
+          <v:rect id="_x0000_i1118" style="width:0;height:1.5pt" o:hralign="center" o:hrstd="t" o:hr="t" fillcolor="#a0a0a0" stroked="f"/>
+        </w:pict>
+      </w:r>
+    </w:p>
+    <w:p>
+      <w:pPr>
+        <w:rPr>
+          <w:b/>
+          <w:bCs/>
+        </w:rPr>
+      </w:pPr>
+      <w:r>
+        <w:rPr>
+          <w:b/>
+          <w:bCs/>
+        </w:rPr>
+        <w:t>7️</w:t>
+      </w:r>
+      <w:r>
+        <w:rPr>
+          <w:rFonts w:ascii="Segoe UI Symbol" w:hAnsi="Segoe UI Symbol" w:cs="Segoe UI Symbol"/>
+          <w:b/>
+          <w:bCs/>
+        </w:rPr>
+        <w:t>⃣</w:t>
+      </w:r>
+    </w:p>
+    <w:p>
+      <w:pPr>
+        <w:rPr>
+          <w:b/>
+          <w:bCs/>
+        </w:rPr>
+      </w:pPr>
+      <w:r>
+        <w:rPr>
+          <w:b/>
+          <w:bCs/>
+        </w:rPr>
+        <w:t>git push -u origin main</w:t>
+      </w:r>
+    </w:p>
+    <w:p>
+      <w:pPr>
+        <w:rPr>
+          <w:b/>
+          <w:bCs/>
+        </w:rPr>
+      </w:pPr>
+      <w:r>
+        <w:rPr>
+          <w:b/>
+          <w:bCs/>
+        </w:rPr>
+        <w:t>WHY:</w:t>
+      </w:r>
+      <w:r>
+        <w:rPr>
+          <w:b/>
+          <w:bCs/>
+        </w:rPr>
+        <w:br/>
+        <w:t>Uploads your project to GitHub.</w:t>
+      </w:r>
+    </w:p>
+    <w:p>
+      <w:pPr>
+        <w:rPr>
+          <w:b/>
+          <w:bCs/>
+        </w:rPr>
+      </w:pPr>
+      <w:r>
+        <w:rPr>
+          <w:b/>
+          <w:bCs/>
+        </w:rPr>
+        <w:t>WHEN:</w:t>
+      </w:r>
+      <w:r>
+        <w:rPr>
+          <w:b/>
+          <w:bCs/>
+        </w:rPr>
+        <w:br/>
+        <w:t>First time push needs full command.</w:t>
+      </w:r>
+    </w:p>
+    <w:p>
+      <w:pPr>
+        <w:rPr>
+          <w:b/>
+          <w:bCs/>
+        </w:rPr>
+      </w:pPr>
+      <w:r>
+        <w:rPr>
+          <w:b/>
+          <w:bCs/>
+        </w:rPr>
+        <w:t>CAN CHANGE?</w:t>
+      </w:r>
+      <w:r>
+        <w:rPr>
+          <w:b/>
+          <w:bCs/>
+        </w:rPr>
+        <w:br/>
+        <w:t>origin → remote name</w:t>
+      </w:r>
+      <w:r>
+        <w:rPr>
+          <w:b/>
+          <w:bCs/>
+        </w:rPr>
+        <w:br/>
+        <w:t>main → branch name</w:t>
+      </w:r>
+    </w:p>
+    <w:p>
+      <w:pPr>
+        <w:rPr>
+          <w:b/>
+          <w:bCs/>
+        </w:rPr>
+      </w:pPr>
+      <w:r>
+        <w:rPr>
+          <w:b/>
+          <w:bCs/>
+        </w:rPr>
+        <w:t>After first time, just:</w:t>
+      </w:r>
+    </w:p>
+    <w:p>
+      <w:pPr>
+        <w:rPr>
+          <w:b/>
+          <w:bCs/>
+        </w:rPr>
+      </w:pPr>
+      <w:r>
+        <w:rPr>
+          <w:b/>
+          <w:bCs/>
+        </w:rPr>
+        <w:t>git push</w:t>
+      </w:r>
+    </w:p>
+    <w:p>
+      <w:pPr>
+        <w:rPr>
+          <w:b/>
+          <w:bCs/>
+        </w:rPr>
+      </w:pPr>
+      <w:r>
+        <w:rPr>
+          <w:b/>
+          <w:bCs/>
+        </w:rPr>
+        <w:pict w14:anchorId="319C6855">
+          <v:rect id="_x0000_i1119" style="width:0;height:1.5pt" o:hralign="center" o:hrstd="t" o:hr="t" fillcolor="#a0a0a0" stroked="f"/>
+        </w:pict>
+      </w:r>
+    </w:p>
+    <w:p>
+      <w:pPr>
+        <w:rPr>
+          <w:b/>
+          <w:bCs/>
+        </w:rPr>
+      </w:pPr>
+      <w:r>
+        <w:rPr>
+          <w:rFonts w:ascii="Segoe UI Emoji" w:hAnsi="Segoe UI Emoji" w:cs="Segoe UI Emoji"/>
+          <w:b/>
+          <w:bCs/>
+        </w:rPr>
+        <w:t>🔁</w:t>
+      </w:r>
+      <w:r>
+        <w:rPr>
+          <w:b/>
+          <w:bCs/>
+        </w:rPr>
+        <w:t xml:space="preserve"> FROM TOMORROW ONWARDS (YOUR DAILY ROUTINE)</w:t>
+      </w:r>
+    </w:p>
+    <w:p>
+      <w:pPr>
+        <w:rPr>
+          <w:b/>
+          <w:bCs/>
+        </w:rPr>
+      </w:pPr>
+      <w:r>
+        <w:rPr>
+          <w:b/>
+          <w:bCs/>
+        </w:rPr>
+        <w:t>After coding session:</w:t>
+      </w:r>
+    </w:p>
+    <w:p>
+      <w:pPr>
+        <w:rPr>
+          <w:b/>
+          <w:bCs/>
+        </w:rPr>
+      </w:pPr>
+      <w:r>
+        <w:rPr>
+          <w:b/>
+          <w:bCs/>
+        </w:rPr>
+        <w:t>Step 1 — Check what changed</w:t>
+      </w:r>
+    </w:p>
+    <w:p>
+      <w:pPr>
+        <w:rPr>
+          <w:b/>
+          <w:bCs/>
+        </w:rPr>
+      </w:pPr>
+      <w:r>
+        <w:rPr>
+          <w:b/>
+          <w:bCs/>
+        </w:rPr>
+        <w:t>git status</w:t>
+      </w:r>
+    </w:p>
+    <w:p>
+      <w:pPr>
+        <w:rPr>
+          <w:b/>
+          <w:bCs/>
+        </w:rPr>
+      </w:pPr>
+      <w:r>
+        <w:rPr>
+          <w:b/>
+          <w:bCs/>
+        </w:rPr>
+        <w:t>Step 2 — Stage changes</w:t>
+      </w:r>
+    </w:p>
+    <w:p>
+      <w:pPr>
+        <w:rPr>
+          <w:b/>
+          <w:bCs/>
+        </w:rPr>
+      </w:pPr>
+      <w:r>
+        <w:rPr>
+          <w:b/>
+          <w:bCs/>
+        </w:rPr>
+        <w:t xml:space="preserve">git </w:t>
+      </w:r>
+      <w:proofErr w:type="gramStart"/>
+      <w:r>
+        <w:rPr>
+          <w:b/>
+          <w:bCs/>
+        </w:rPr>
+        <w:t>add .</w:t>
+      </w:r>
+      <w:proofErr w:type="gramEnd"/>
+    </w:p>
+    <w:p>
+      <w:pPr>
+        <w:rPr>
+          <w:b/>
+          <w:bCs/>
+        </w:rPr>
+      </w:pPr>
+      <w:r>
+        <w:rPr>
+          <w:b/>
+          <w:bCs/>
+        </w:rPr>
+        <w:t>Step 3 — Save snapshot</w:t>
+      </w:r>
+    </w:p>
+    <w:p>
+      <w:pPr>
+        <w:rPr>
+          <w:b/>
+          <w:bCs/>
+        </w:rPr>
+      </w:pPr>
+      <w:r>
+        <w:rPr>
+          <w:b/>
+          <w:bCs/>
+        </w:rPr>
+        <w:t>git commit -m "describe what you did"</w:t>
+      </w:r>
+    </w:p>
+    <w:p>
+      <w:pPr>
+        <w:rPr>
+          <w:b/>
+          <w:bCs/>
+        </w:rPr>
+      </w:pPr>
+      <w:r>
+        <w:rPr>
+          <w:b/>
+          <w:bCs/>
+        </w:rPr>
+        <w:t>Step 4 — Upload</w:t>
+      </w:r>
+    </w:p>
+    <w:p>
+      <w:pPr>
+        <w:rPr>
+          <w:b/>
+          <w:bCs/>
+        </w:rPr>
+      </w:pPr>
+      <w:r>
+        <w:rPr>
+          <w:b/>
+          <w:bCs/>
+        </w:rPr>
+        <w:t>git push</w:t>
+      </w:r>
+    </w:p>
+    <w:p>
+      <w:pPr>
+        <w:rPr>
+          <w:b/>
+          <w:bCs/>
+        </w:rPr>
+      </w:pPr>
     </w:p>
     <w:p/>
     <w:p/>

</xml_diff>